<commit_message>
Sửa lại lỗi chính tả
</commit_message>
<xml_diff>
--- a/Tài liệu báo cáo.docx
+++ b/Tài liệu báo cáo.docx
@@ -1,6 +1,6 @@
 
 <file path=word/document.xml><?xml version="1.0" encoding="utf-8"?>
-<w:document xmlns:wpc="http://schemas.microsoft.com/office/word/2010/wordprocessingCanvas" xmlns:cx="http://schemas.microsoft.com/office/drawing/2014/chartex" xmlns:cx1="http://schemas.microsoft.com/office/drawing/2015/9/8/chartex" xmlns:cx2="http://schemas.microsoft.com/office/drawing/2015/10/21/chartex" xmlns:cx3="http://schemas.microsoft.com/office/drawing/2016/5/9/chartex" xmlns:cx4="http://schemas.microsoft.com/office/drawing/2016/5/10/chartex" xmlns:cx5="http://schemas.microsoft.com/office/drawing/2016/5/11/chartex" xmlns:cx6="http://schemas.microsoft.com/office/drawing/2016/5/12/chartex" xmlns:cx7="http://schemas.microsoft.com/office/drawing/2016/5/13/chartex" xmlns:cx8="http://schemas.microsoft.com/office/drawing/2016/5/14/chartex" xmlns:mc="http://schemas.openxmlformats.org/markup-compatibility/2006" xmlns:aink="http://schemas.microsoft.com/office/drawing/2016/ink" xmlns:am3d="http://schemas.microsoft.com/office/drawing/2017/model3d" xmlns:o="urn:schemas-microsoft-com:office:office" xmlns:r="http://schemas.openxmlformats.org/officeDocument/2006/relationships" xmlns:m="http://schemas.openxmlformats.org/officeDocument/2006/math" xmlns:v="urn:schemas-microsoft-com:vml" xmlns:wp14="http://schemas.microsoft.com/office/word/2010/wordprocessingDrawing" xmlns:wp="http://schemas.openxmlformats.org/drawingml/2006/wordprocessingDrawing" xmlns:w10="urn:schemas-microsoft-com:office:word" xmlns:w="http://schemas.openxmlformats.org/wordprocessingml/2006/main" xmlns:w14="http://schemas.microsoft.com/office/word/2010/wordml" xmlns:w15="http://schemas.microsoft.com/office/word/2012/wordml" xmlns:w16cid="http://schemas.microsoft.com/office/word/2016/wordml/cid" xmlns:w16se="http://schemas.microsoft.com/office/word/2015/wordml/symex" xmlns:wpg="http://schemas.microsoft.com/office/word/2010/wordprocessingGroup" xmlns:wpi="http://schemas.microsoft.com/office/word/2010/wordprocessingInk" xmlns:wne="http://schemas.microsoft.com/office/word/2006/wordml" xmlns:wps="http://schemas.microsoft.com/office/word/2010/wordprocessingShape" mc:Ignorable="w14 w15 w16se w16cid wp14">
+<w:document xmlns:wpc="http://schemas.microsoft.com/office/word/2010/wordprocessingCanvas" xmlns:cx="http://schemas.microsoft.com/office/drawing/2014/chartex" xmlns:mc="http://schemas.openxmlformats.org/markup-compatibility/2006" xmlns:o="urn:schemas-microsoft-com:office:office" xmlns:r="http://schemas.openxmlformats.org/officeDocument/2006/relationships" xmlns:m="http://schemas.openxmlformats.org/officeDocument/2006/math" xmlns:v="urn:schemas-microsoft-com:vml" xmlns:wp14="http://schemas.microsoft.com/office/word/2010/wordprocessingDrawing" xmlns:wp="http://schemas.openxmlformats.org/drawingml/2006/wordprocessingDrawing" xmlns:w10="urn:schemas-microsoft-com:office:word" xmlns:w="http://schemas.openxmlformats.org/wordprocessingml/2006/main" xmlns:w14="http://schemas.microsoft.com/office/word/2010/wordml" xmlns:w15="http://schemas.microsoft.com/office/word/2012/wordml" xmlns:w16se="http://schemas.microsoft.com/office/word/2015/wordml/symex" xmlns:wpg="http://schemas.microsoft.com/office/word/2010/wordprocessingGroup" xmlns:wpi="http://schemas.microsoft.com/office/word/2010/wordprocessingInk" xmlns:wne="http://schemas.microsoft.com/office/word/2006/wordml" xmlns:wps="http://schemas.microsoft.com/office/word/2010/wordprocessingShape" mc:Ignorable="w14 w15 w16se wp14">
   <w:body>
     <w:p>
       <w:pPr>
@@ -150,6 +150,7 @@
                             <w:r>
                               <w:rPr>
                                 <w:noProof/>
+                                <w:lang w:val="en-US"/>
                               </w:rPr>
                               <w:drawing>
                                 <wp:inline distT="0" distB="0" distL="0" distR="0" wp14:anchorId="389F6F02" wp14:editId="32051E2D">
@@ -170,7 +171,7 @@
                                           <a:blip r:embed="rId8">
                                             <a:extLst>
                                               <a:ext uri="{96DAC541-7B7A-43D3-8B79-37D633B846F1}">
-                                                <asvg:svgBlip xmlns:asvg="http://schemas.microsoft.com/office/drawing/2016/SVG/main" r:embed="rId9"/>
+                                                <asvg:svgBlip xmlns:asvg="http://schemas.microsoft.com/office/drawing/2016/SVG/main" xmlns:w16cid="http://schemas.microsoft.com/office/word/2016/wordml/cid" xmlns:w="http://schemas.openxmlformats.org/wordprocessingml/2006/main" xmlns:w10="urn:schemas-microsoft-com:office:word" xmlns:v="urn:schemas-microsoft-com:vml" xmlns:o="urn:schemas-microsoft-com:office:office" xmlns:am3d="http://schemas.microsoft.com/office/drawing/2017/model3d" xmlns:aink="http://schemas.microsoft.com/office/drawing/2016/ink" xmlns:cx8="http://schemas.microsoft.com/office/drawing/2016/5/14/chartex" xmlns:cx7="http://schemas.microsoft.com/office/drawing/2016/5/13/chartex" xmlns:cx6="http://schemas.microsoft.com/office/drawing/2016/5/12/chartex" xmlns:cx5="http://schemas.microsoft.com/office/drawing/2016/5/11/chartex" xmlns:cx4="http://schemas.microsoft.com/office/drawing/2016/5/10/chartex" xmlns:cx3="http://schemas.microsoft.com/office/drawing/2016/5/9/chartex" xmlns:cx2="http://schemas.microsoft.com/office/drawing/2015/10/21/chartex" xmlns:cx1="http://schemas.microsoft.com/office/drawing/2015/9/8/chartex" xmlns="" r:embed="rId9"/>
                                               </a:ext>
                                             </a:extLst>
                                           </a:blip>
@@ -253,14 +254,15 @@
                           <w:p>
                             <w:pPr>
                               <w:pStyle w:val="BodyText"/>
-                              <w:ind w:firstLine="0"/>
+                              <w:spacing w:before="0" w:after="0"/>
+                              <w:ind w:firstLine="562"/>
                               <w:jc w:val="center"/>
                               <w:rPr>
                                 <w:b/>
                                 <w:sz w:val="36"/>
                                 <w:szCs w:val="36"/>
                                 <w:shd w:val="clear" w:color="auto" w:fill="FFFFFF"/>
-                                <w:lang w:val="en-US"/>
+                                <w:lang w:val="vi-VN"/>
                               </w:rPr>
                             </w:pPr>
                             <w:r>
@@ -271,7 +273,7 @@
                                 <w:shd w:val="clear" w:color="auto" w:fill="FFFFFF"/>
                                 <w:lang w:val="vi-VN"/>
                               </w:rPr>
-                              <w:t>NGHIÊN CỨU GIẢI PHÁP</w:t>
+                              <w:t>NGHIÊN CỨU GIẢI PHÁP ĐỒNG BỘ DỮ LIỆU</w:t>
                             </w:r>
                             <w:r>
                               <w:rPr>
@@ -291,27 +293,7 @@
                                 <w:shd w:val="clear" w:color="auto" w:fill="FFFFFF"/>
                                 <w:lang w:val="vi-VN"/>
                               </w:rPr>
-                              <w:t>ĐỒNG BỘ DỮ LIỆU REAL-TIME</w:t>
-                            </w:r>
-                            <w:r>
-                              <w:rPr>
-                                <w:b/>
-                                <w:sz w:val="36"/>
-                                <w:szCs w:val="36"/>
-                                <w:shd w:val="clear" w:color="auto" w:fill="FFFFFF"/>
-                                <w:lang w:val="en-US"/>
-                              </w:rPr>
-                              <w:t xml:space="preserve">  </w:t>
-                            </w:r>
-                            <w:r>
-                              <w:rPr>
-                                <w:b/>
-                                <w:sz w:val="36"/>
-                                <w:szCs w:val="36"/>
-                                <w:shd w:val="clear" w:color="auto" w:fill="FFFFFF"/>
-                                <w:lang w:val="vi-VN"/>
-                              </w:rPr>
-                              <w:t>GIỮA SQL VÀ ELASTICSEARCH</w:t>
+                              <w:t>PHỤC VỤ</w:t>
                             </w:r>
                             <w:r>
                               <w:rPr>
@@ -331,39 +313,17 @@
                                 <w:shd w:val="clear" w:color="auto" w:fill="FFFFFF"/>
                                 <w:lang w:val="vi-VN"/>
                               </w:rPr>
-                              <w:t xml:space="preserve">ĐÁP ỨNG </w:t>
-                            </w:r>
-                            <w:r>
-                              <w:rPr>
-                                <w:b/>
-                                <w:sz w:val="36"/>
-                                <w:szCs w:val="36"/>
-                                <w:shd w:val="clear" w:color="auto" w:fill="FFFFFF"/>
-                                <w:lang w:val="en-US"/>
-                              </w:rPr>
-                              <w:t xml:space="preserve"> </w:t>
-                            </w:r>
-                            <w:r>
-                              <w:rPr>
-                                <w:b/>
-                                <w:sz w:val="36"/>
-                                <w:szCs w:val="36"/>
-                                <w:shd w:val="clear" w:color="auto" w:fill="FFFFFF"/>
-                                <w:lang w:val="vi-VN"/>
-                              </w:rPr>
-                              <w:t>TÌM KIẾM DỮ LIỆU LỚN</w:t>
+                              <w:t xml:space="preserve">TÌM KIẾM DỮ LIỆU LỚN </w:t>
                             </w:r>
                           </w:p>
                           <w:p>
                             <w:pPr>
                               <w:pStyle w:val="BodyText"/>
-                              <w:ind w:firstLine="0"/>
+                              <w:spacing w:before="0" w:after="0"/>
+                              <w:ind w:firstLine="562"/>
                               <w:jc w:val="center"/>
                               <w:rPr>
                                 <w:b/>
-                                <w:sz w:val="36"/>
-                                <w:szCs w:val="36"/>
-                                <w:shd w:val="clear" w:color="auto" w:fill="FFFFFF"/>
                                 <w:lang w:val="vi-VN"/>
                               </w:rPr>
                             </w:pPr>
@@ -375,27 +335,7 @@
                                 <w:shd w:val="clear" w:color="auto" w:fill="FFFFFF"/>
                                 <w:lang w:val="vi-VN"/>
                               </w:rPr>
-                              <w:t>CHO CÁC SẢN PHẨM CỦA</w:t>
-                            </w:r>
-                            <w:r>
-                              <w:rPr>
-                                <w:b/>
-                                <w:sz w:val="36"/>
-                                <w:szCs w:val="36"/>
-                                <w:shd w:val="clear" w:color="auto" w:fill="FFFFFF"/>
-                                <w:lang w:val="en-US"/>
-                              </w:rPr>
-                              <w:t xml:space="preserve"> </w:t>
-                            </w:r>
-                            <w:r>
-                              <w:rPr>
-                                <w:b/>
-                                <w:sz w:val="36"/>
-                                <w:szCs w:val="36"/>
-                                <w:shd w:val="clear" w:color="auto" w:fill="FFFFFF"/>
-                                <w:lang w:val="vi-VN"/>
-                              </w:rPr>
-                              <w:t>MISA</w:t>
+                              <w:t>CHO CÁC SẢN PHẨM CỦA MISA</w:t>
                             </w:r>
                           </w:p>
                           <w:p>
@@ -677,6 +617,7 @@
                       <w:r>
                         <w:rPr>
                           <w:noProof/>
+                          <w:lang w:val="en-US"/>
                         </w:rPr>
                         <w:drawing>
                           <wp:inline distT="0" distB="0" distL="0" distR="0" wp14:anchorId="389F6F02" wp14:editId="32051E2D">
@@ -697,7 +638,7 @@
                                     <a:blip r:embed="rId8">
                                       <a:extLst>
                                         <a:ext uri="{96DAC541-7B7A-43D3-8B79-37D633B846F1}">
-                                          <asvg:svgBlip xmlns:asvg="http://schemas.microsoft.com/office/drawing/2016/SVG/main" r:embed="rId9"/>
+                                          <asvg:svgBlip xmlns:asvg="http://schemas.microsoft.com/office/drawing/2016/SVG/main" xmlns:w16cid="http://schemas.microsoft.com/office/word/2016/wordml/cid" xmlns:w="http://schemas.openxmlformats.org/wordprocessingml/2006/main" xmlns:w10="urn:schemas-microsoft-com:office:word" xmlns:v="urn:schemas-microsoft-com:vml" xmlns:o="urn:schemas-microsoft-com:office:office" xmlns:am3d="http://schemas.microsoft.com/office/drawing/2017/model3d" xmlns:aink="http://schemas.microsoft.com/office/drawing/2016/ink" xmlns:cx8="http://schemas.microsoft.com/office/drawing/2016/5/14/chartex" xmlns:cx7="http://schemas.microsoft.com/office/drawing/2016/5/13/chartex" xmlns:cx6="http://schemas.microsoft.com/office/drawing/2016/5/12/chartex" xmlns:cx5="http://schemas.microsoft.com/office/drawing/2016/5/11/chartex" xmlns:cx4="http://schemas.microsoft.com/office/drawing/2016/5/10/chartex" xmlns:cx3="http://schemas.microsoft.com/office/drawing/2016/5/9/chartex" xmlns:cx2="http://schemas.microsoft.com/office/drawing/2015/10/21/chartex" xmlns:cx1="http://schemas.microsoft.com/office/drawing/2015/9/8/chartex" xmlns="" r:embed="rId9"/>
                                         </a:ext>
                                       </a:extLst>
                                     </a:blip>
@@ -780,14 +721,15 @@
                     <w:p>
                       <w:pPr>
                         <w:pStyle w:val="BodyText"/>
-                        <w:ind w:firstLine="0"/>
+                        <w:spacing w:before="0" w:after="0"/>
+                        <w:ind w:firstLine="562"/>
                         <w:jc w:val="center"/>
                         <w:rPr>
                           <w:b/>
                           <w:sz w:val="36"/>
                           <w:szCs w:val="36"/>
                           <w:shd w:val="clear" w:color="auto" w:fill="FFFFFF"/>
-                          <w:lang w:val="en-US"/>
+                          <w:lang w:val="vi-VN"/>
                         </w:rPr>
                       </w:pPr>
                       <w:r>
@@ -798,7 +740,7 @@
                           <w:shd w:val="clear" w:color="auto" w:fill="FFFFFF"/>
                           <w:lang w:val="vi-VN"/>
                         </w:rPr>
-                        <w:t>NGHIÊN CỨU GIẢI PHÁP</w:t>
+                        <w:t>NGHIÊN CỨU GIẢI PHÁP ĐỒNG BỘ DỮ LIỆU</w:t>
                       </w:r>
                       <w:r>
                         <w:rPr>
@@ -818,27 +760,7 @@
                           <w:shd w:val="clear" w:color="auto" w:fill="FFFFFF"/>
                           <w:lang w:val="vi-VN"/>
                         </w:rPr>
-                        <w:t>ĐỒNG BỘ DỮ LIỆU REAL-TIME</w:t>
-                      </w:r>
-                      <w:r>
-                        <w:rPr>
-                          <w:b/>
-                          <w:sz w:val="36"/>
-                          <w:szCs w:val="36"/>
-                          <w:shd w:val="clear" w:color="auto" w:fill="FFFFFF"/>
-                          <w:lang w:val="en-US"/>
-                        </w:rPr>
-                        <w:t xml:space="preserve">  </w:t>
-                      </w:r>
-                      <w:r>
-                        <w:rPr>
-                          <w:b/>
-                          <w:sz w:val="36"/>
-                          <w:szCs w:val="36"/>
-                          <w:shd w:val="clear" w:color="auto" w:fill="FFFFFF"/>
-                          <w:lang w:val="vi-VN"/>
-                        </w:rPr>
-                        <w:t>GIỮA SQL VÀ ELASTICSEARCH</w:t>
+                        <w:t>PHỤC VỤ</w:t>
                       </w:r>
                       <w:r>
                         <w:rPr>
@@ -858,39 +780,17 @@
                           <w:shd w:val="clear" w:color="auto" w:fill="FFFFFF"/>
                           <w:lang w:val="vi-VN"/>
                         </w:rPr>
-                        <w:t xml:space="preserve">ĐÁP ỨNG </w:t>
-                      </w:r>
-                      <w:r>
-                        <w:rPr>
-                          <w:b/>
-                          <w:sz w:val="36"/>
-                          <w:szCs w:val="36"/>
-                          <w:shd w:val="clear" w:color="auto" w:fill="FFFFFF"/>
-                          <w:lang w:val="en-US"/>
-                        </w:rPr>
-                        <w:t xml:space="preserve"> </w:t>
-                      </w:r>
-                      <w:r>
-                        <w:rPr>
-                          <w:b/>
-                          <w:sz w:val="36"/>
-                          <w:szCs w:val="36"/>
-                          <w:shd w:val="clear" w:color="auto" w:fill="FFFFFF"/>
-                          <w:lang w:val="vi-VN"/>
-                        </w:rPr>
-                        <w:t>TÌM KIẾM DỮ LIỆU LỚN</w:t>
+                        <w:t xml:space="preserve">TÌM KIẾM DỮ LIỆU LỚN </w:t>
                       </w:r>
                     </w:p>
                     <w:p>
                       <w:pPr>
                         <w:pStyle w:val="BodyText"/>
-                        <w:ind w:firstLine="0"/>
+                        <w:spacing w:before="0" w:after="0"/>
+                        <w:ind w:firstLine="562"/>
                         <w:jc w:val="center"/>
                         <w:rPr>
                           <w:b/>
-                          <w:sz w:val="36"/>
-                          <w:szCs w:val="36"/>
-                          <w:shd w:val="clear" w:color="auto" w:fill="FFFFFF"/>
                           <w:lang w:val="vi-VN"/>
                         </w:rPr>
                       </w:pPr>
@@ -902,27 +802,7 @@
                           <w:shd w:val="clear" w:color="auto" w:fill="FFFFFF"/>
                           <w:lang w:val="vi-VN"/>
                         </w:rPr>
-                        <w:t>CHO CÁC SẢN PHẨM CỦA</w:t>
-                      </w:r>
-                      <w:r>
-                        <w:rPr>
-                          <w:b/>
-                          <w:sz w:val="36"/>
-                          <w:szCs w:val="36"/>
-                          <w:shd w:val="clear" w:color="auto" w:fill="FFFFFF"/>
-                          <w:lang w:val="en-US"/>
-                        </w:rPr>
-                        <w:t xml:space="preserve"> </w:t>
-                      </w:r>
-                      <w:r>
-                        <w:rPr>
-                          <w:b/>
-                          <w:sz w:val="36"/>
-                          <w:szCs w:val="36"/>
-                          <w:shd w:val="clear" w:color="auto" w:fill="FFFFFF"/>
-                          <w:lang w:val="vi-VN"/>
-                        </w:rPr>
-                        <w:t>MISA</w:t>
+                        <w:t>CHO CÁC SẢN PHẨM CỦA MISA</w:t>
                       </w:r>
                     </w:p>
                     <w:p>
@@ -1234,6 +1114,7 @@
                           <w:p>
                             <w:pPr>
                               <w:pStyle w:val="BodyText"/>
+                              <w:jc w:val="center"/>
                               <w:rPr>
                                 <w:b/>
                               </w:rPr>
@@ -1251,6 +1132,7 @@
                             <w:r>
                               <w:rPr>
                                 <w:noProof/>
+                                <w:lang w:val="en-US"/>
                               </w:rPr>
                               <w:drawing>
                                 <wp:inline distT="0" distB="0" distL="0" distR="0" wp14:anchorId="5A930D8C" wp14:editId="567B94D1">
@@ -1271,7 +1153,7 @@
                                           <a:blip r:embed="rId8">
                                             <a:extLst>
                                               <a:ext uri="{96DAC541-7B7A-43D3-8B79-37D633B846F1}">
-                                                <asvg:svgBlip xmlns:asvg="http://schemas.microsoft.com/office/drawing/2016/SVG/main" r:embed="rId9"/>
+                                                <asvg:svgBlip xmlns:asvg="http://schemas.microsoft.com/office/drawing/2016/SVG/main" xmlns:w16cid="http://schemas.microsoft.com/office/word/2016/wordml/cid" xmlns:w="http://schemas.openxmlformats.org/wordprocessingml/2006/main" xmlns:w10="urn:schemas-microsoft-com:office:word" xmlns:v="urn:schemas-microsoft-com:vml" xmlns:o="urn:schemas-microsoft-com:office:office" xmlns:am3d="http://schemas.microsoft.com/office/drawing/2017/model3d" xmlns:aink="http://schemas.microsoft.com/office/drawing/2016/ink" xmlns:cx8="http://schemas.microsoft.com/office/drawing/2016/5/14/chartex" xmlns:cx7="http://schemas.microsoft.com/office/drawing/2016/5/13/chartex" xmlns:cx6="http://schemas.microsoft.com/office/drawing/2016/5/12/chartex" xmlns:cx5="http://schemas.microsoft.com/office/drawing/2016/5/11/chartex" xmlns:cx4="http://schemas.microsoft.com/office/drawing/2016/5/10/chartex" xmlns:cx3="http://schemas.microsoft.com/office/drawing/2016/5/9/chartex" xmlns:cx2="http://schemas.microsoft.com/office/drawing/2015/10/21/chartex" xmlns:cx1="http://schemas.microsoft.com/office/drawing/2015/9/8/chartex" xmlns="" r:embed="rId9"/>
                                               </a:ext>
                                             </a:extLst>
                                           </a:blip>
@@ -1315,28 +1197,12 @@
                           </w:p>
                           <w:p>
                             <w:pPr>
-                              <w:pStyle w:val="BodyText"/>
-                              <w:spacing w:before="4"/>
-                              <w:ind w:firstLine="0"/>
+                              <w:ind w:right="41"/>
                               <w:rPr>
                                 <w:b/>
-                              </w:rPr>
-                            </w:pPr>
-                            <w:r>
-                              <w:rPr>
-                                <w:b/>
-                              </w:rPr>
-                              <w:tab/>
-                            </w:r>
-                          </w:p>
-                          <w:p>
-                            <w:pPr>
-                              <w:ind w:right="41"/>
-                              <w:rPr>
-                                <w:i/>
-                                <w:iCs/>
+                                <w:sz w:val="28"/>
                                 <w:szCs w:val="28"/>
-                                <w:lang w:val="vi-VN"/>
+                                <w:lang w:val="vi"/>
                               </w:rPr>
                             </w:pPr>
                           </w:p>
@@ -1354,14 +1220,15 @@
                           <w:p>
                             <w:pPr>
                               <w:pStyle w:val="BodyText"/>
-                              <w:ind w:firstLine="0"/>
+                              <w:spacing w:before="0" w:after="0"/>
+                              <w:ind w:firstLine="562"/>
                               <w:jc w:val="center"/>
                               <w:rPr>
                                 <w:b/>
                                 <w:sz w:val="36"/>
                                 <w:szCs w:val="36"/>
                                 <w:shd w:val="clear" w:color="auto" w:fill="FFFFFF"/>
-                                <w:lang w:val="en-US"/>
+                                <w:lang w:val="vi-VN"/>
                               </w:rPr>
                             </w:pPr>
                             <w:r>
@@ -1372,7 +1239,7 @@
                                 <w:shd w:val="clear" w:color="auto" w:fill="FFFFFF"/>
                                 <w:lang w:val="vi-VN"/>
                               </w:rPr>
-                              <w:t>NGHIÊN CỨU GIẢI PHÁP</w:t>
+                              <w:t>NGHIÊN CỨU GIẢI PHÁP ĐỒNG BỘ DỮ LIỆU</w:t>
                             </w:r>
                             <w:r>
                               <w:rPr>
@@ -1392,27 +1259,7 @@
                                 <w:shd w:val="clear" w:color="auto" w:fill="FFFFFF"/>
                                 <w:lang w:val="vi-VN"/>
                               </w:rPr>
-                              <w:t>ĐỒNG BỘ DỮ LIỆU REAL-TIME</w:t>
-                            </w:r>
-                            <w:r>
-                              <w:rPr>
-                                <w:b/>
-                                <w:sz w:val="36"/>
-                                <w:szCs w:val="36"/>
-                                <w:shd w:val="clear" w:color="auto" w:fill="FFFFFF"/>
-                                <w:lang w:val="en-US"/>
-                              </w:rPr>
-                              <w:t xml:space="preserve">  </w:t>
-                            </w:r>
-                            <w:r>
-                              <w:rPr>
-                                <w:b/>
-                                <w:sz w:val="36"/>
-                                <w:szCs w:val="36"/>
-                                <w:shd w:val="clear" w:color="auto" w:fill="FFFFFF"/>
-                                <w:lang w:val="vi-VN"/>
-                              </w:rPr>
-                              <w:t>GIỮA SQL VÀ ELASTICSEARCH</w:t>
+                              <w:t>PHỤC VỤ</w:t>
                             </w:r>
                             <w:r>
                               <w:rPr>
@@ -1432,39 +1279,17 @@
                                 <w:shd w:val="clear" w:color="auto" w:fill="FFFFFF"/>
                                 <w:lang w:val="vi-VN"/>
                               </w:rPr>
-                              <w:t xml:space="preserve">ĐÁP ỨNG </w:t>
-                            </w:r>
-                            <w:r>
-                              <w:rPr>
-                                <w:b/>
-                                <w:sz w:val="36"/>
-                                <w:szCs w:val="36"/>
-                                <w:shd w:val="clear" w:color="auto" w:fill="FFFFFF"/>
-                                <w:lang w:val="en-US"/>
-                              </w:rPr>
-                              <w:t xml:space="preserve"> </w:t>
-                            </w:r>
-                            <w:r>
-                              <w:rPr>
-                                <w:b/>
-                                <w:sz w:val="36"/>
-                                <w:szCs w:val="36"/>
-                                <w:shd w:val="clear" w:color="auto" w:fill="FFFFFF"/>
-                                <w:lang w:val="vi-VN"/>
-                              </w:rPr>
-                              <w:t>TÌM KIẾM DỮ LIỆU LỚN</w:t>
+                              <w:t xml:space="preserve">TÌM KIẾM DỮ LIỆU LỚN </w:t>
                             </w:r>
                           </w:p>
                           <w:p>
                             <w:pPr>
                               <w:pStyle w:val="BodyText"/>
-                              <w:ind w:firstLine="0"/>
+                              <w:spacing w:before="0" w:after="0"/>
+                              <w:ind w:firstLine="562"/>
                               <w:jc w:val="center"/>
                               <w:rPr>
                                 <w:b/>
-                                <w:sz w:val="36"/>
-                                <w:szCs w:val="36"/>
-                                <w:shd w:val="clear" w:color="auto" w:fill="FFFFFF"/>
                                 <w:lang w:val="vi-VN"/>
                               </w:rPr>
                             </w:pPr>
@@ -1476,35 +1301,18 @@
                                 <w:shd w:val="clear" w:color="auto" w:fill="FFFFFF"/>
                                 <w:lang w:val="vi-VN"/>
                               </w:rPr>
-                              <w:t>CHO CÁC SẢN PHẨM CỦA</w:t>
-                            </w:r>
-                            <w:r>
-                              <w:rPr>
-                                <w:b/>
-                                <w:sz w:val="36"/>
-                                <w:szCs w:val="36"/>
-                                <w:shd w:val="clear" w:color="auto" w:fill="FFFFFF"/>
-                                <w:lang w:val="en-US"/>
-                              </w:rPr>
-                              <w:t xml:space="preserve"> </w:t>
-                            </w:r>
-                            <w:r>
-                              <w:rPr>
-                                <w:b/>
-                                <w:sz w:val="36"/>
-                                <w:szCs w:val="36"/>
-                                <w:shd w:val="clear" w:color="auto" w:fill="FFFFFF"/>
-                                <w:lang w:val="vi-VN"/>
-                              </w:rPr>
-                              <w:t>MISA</w:t>
+                              <w:t>CHO CÁC SẢN PHẨM CỦA MISA</w:t>
                             </w:r>
                           </w:p>
                           <w:p>
                             <w:pPr>
-                              <w:pStyle w:val="BodyText"/>
+                              <w:pStyle w:val="Title"/>
+                              <w:spacing w:line="240" w:lineRule="auto"/>
+                              <w:ind w:left="0" w:right="41" w:firstLine="0"/>
                               <w:rPr>
-                                <w:b/>
-                                <w:lang w:val="vi-VN"/>
+                                <w:sz w:val="28"/>
+                                <w:szCs w:val="28"/>
+                                <w:lang w:val="en-US"/>
                               </w:rPr>
                             </w:pPr>
                           </w:p>
@@ -1561,22 +1369,32 @@
                                 <w:szCs w:val="28"/>
                                 <w:lang w:val="vi-VN"/>
                               </w:rPr>
-                              <w:t>Dream Chaser From CRM</w:t>
+                              <w:t xml:space="preserve">Dream Chaser </w:t>
                             </w:r>
+                            <w:proofErr w:type="gramStart"/>
                             <w:r>
                               <w:rPr>
                                 <w:sz w:val="28"/>
                                 <w:szCs w:val="28"/>
                                 <w:lang w:val="vi-VN"/>
                               </w:rPr>
-                              <w:t xml:space="preserve"> </w:t>
+                              <w:t>From</w:t>
+                            </w:r>
+                            <w:proofErr w:type="gramEnd"/>
+                            <w:r>
+                              <w:rPr>
+                                <w:sz w:val="28"/>
+                                <w:szCs w:val="28"/>
+                                <w:lang w:val="vi-VN"/>
+                              </w:rPr>
+                              <w:t xml:space="preserve"> CRM</w:t>
                             </w:r>
                           </w:p>
                           <w:p>
                             <w:pPr>
                               <w:pStyle w:val="BodyText"/>
                               <w:ind w:firstLine="0"/>
-                              <w:jc w:val="left"/>
+                              <w:jc w:val="center"/>
                               <w:rPr>
                                 <w:b/>
                               </w:rPr>
@@ -1586,10 +1404,9 @@
                             <w:pPr>
                               <w:pStyle w:val="BodyText"/>
                               <w:ind w:firstLine="720"/>
-                              <w:jc w:val="left"/>
+                              <w:jc w:val="center"/>
                               <w:rPr>
                                 <w:b/>
-                                <w:lang w:val="en-US"/>
                               </w:rPr>
                             </w:pPr>
                             <w:r>
@@ -1617,17 +1434,7 @@
                           <w:p>
                             <w:pPr>
                               <w:pStyle w:val="BodyText"/>
-                              <w:ind w:firstLine="0"/>
-                              <w:jc w:val="left"/>
-                              <w:rPr>
-                                <w:b/>
-                              </w:rPr>
-                            </w:pPr>
-                          </w:p>
-                          <w:p>
-                            <w:pPr>
-                              <w:pStyle w:val="BodyText"/>
-                              <w:jc w:val="left"/>
+                              <w:jc w:val="center"/>
                               <w:rPr>
                                 <w:b/>
                               </w:rPr>
@@ -1636,7 +1443,7 @@
                           <w:p>
                             <w:pPr>
                               <w:spacing w:before="223"/>
-                              <w:ind w:left="4090" w:right="1922" w:firstLine="230"/>
+                              <w:ind w:right="1922"/>
                               <w:rPr>
                                 <w:b/>
                                 <w:szCs w:val="28"/>
@@ -1779,6 +1586,7 @@
                     <w:p>
                       <w:pPr>
                         <w:pStyle w:val="BodyText"/>
+                        <w:jc w:val="center"/>
                         <w:rPr>
                           <w:b/>
                         </w:rPr>
@@ -1796,6 +1604,7 @@
                       <w:r>
                         <w:rPr>
                           <w:noProof/>
+                          <w:lang w:val="en-US"/>
                         </w:rPr>
                         <w:drawing>
                           <wp:inline distT="0" distB="0" distL="0" distR="0" wp14:anchorId="5A930D8C" wp14:editId="567B94D1">
@@ -1816,7 +1625,7 @@
                                     <a:blip r:embed="rId8">
                                       <a:extLst>
                                         <a:ext uri="{96DAC541-7B7A-43D3-8B79-37D633B846F1}">
-                                          <asvg:svgBlip xmlns:asvg="http://schemas.microsoft.com/office/drawing/2016/SVG/main" r:embed="rId9"/>
+                                          <asvg:svgBlip xmlns:asvg="http://schemas.microsoft.com/office/drawing/2016/SVG/main" xmlns:w16cid="http://schemas.microsoft.com/office/word/2016/wordml/cid" xmlns:w="http://schemas.openxmlformats.org/wordprocessingml/2006/main" xmlns:w10="urn:schemas-microsoft-com:office:word" xmlns:v="urn:schemas-microsoft-com:vml" xmlns:o="urn:schemas-microsoft-com:office:office" xmlns:am3d="http://schemas.microsoft.com/office/drawing/2017/model3d" xmlns:aink="http://schemas.microsoft.com/office/drawing/2016/ink" xmlns:cx8="http://schemas.microsoft.com/office/drawing/2016/5/14/chartex" xmlns:cx7="http://schemas.microsoft.com/office/drawing/2016/5/13/chartex" xmlns:cx6="http://schemas.microsoft.com/office/drawing/2016/5/12/chartex" xmlns:cx5="http://schemas.microsoft.com/office/drawing/2016/5/11/chartex" xmlns:cx4="http://schemas.microsoft.com/office/drawing/2016/5/10/chartex" xmlns:cx3="http://schemas.microsoft.com/office/drawing/2016/5/9/chartex" xmlns:cx2="http://schemas.microsoft.com/office/drawing/2015/10/21/chartex" xmlns:cx1="http://schemas.microsoft.com/office/drawing/2015/9/8/chartex" xmlns="" r:embed="rId9"/>
                                         </a:ext>
                                       </a:extLst>
                                     </a:blip>
@@ -1860,28 +1669,12 @@
                     </w:p>
                     <w:p>
                       <w:pPr>
-                        <w:pStyle w:val="BodyText"/>
-                        <w:spacing w:before="4"/>
-                        <w:ind w:firstLine="0"/>
+                        <w:ind w:right="41"/>
                         <w:rPr>
                           <w:b/>
-                        </w:rPr>
-                      </w:pPr>
-                      <w:r>
-                        <w:rPr>
-                          <w:b/>
-                        </w:rPr>
-                        <w:tab/>
-                      </w:r>
-                    </w:p>
-                    <w:p>
-                      <w:pPr>
-                        <w:ind w:right="41"/>
-                        <w:rPr>
-                          <w:i/>
-                          <w:iCs/>
+                          <w:sz w:val="28"/>
                           <w:szCs w:val="28"/>
-                          <w:lang w:val="vi-VN"/>
+                          <w:lang w:val="vi"/>
                         </w:rPr>
                       </w:pPr>
                     </w:p>
@@ -1899,14 +1692,15 @@
                     <w:p>
                       <w:pPr>
                         <w:pStyle w:val="BodyText"/>
-                        <w:ind w:firstLine="0"/>
+                        <w:spacing w:before="0" w:after="0"/>
+                        <w:ind w:firstLine="562"/>
                         <w:jc w:val="center"/>
                         <w:rPr>
                           <w:b/>
                           <w:sz w:val="36"/>
                           <w:szCs w:val="36"/>
                           <w:shd w:val="clear" w:color="auto" w:fill="FFFFFF"/>
-                          <w:lang w:val="en-US"/>
+                          <w:lang w:val="vi-VN"/>
                         </w:rPr>
                       </w:pPr>
                       <w:r>
@@ -1917,7 +1711,7 @@
                           <w:shd w:val="clear" w:color="auto" w:fill="FFFFFF"/>
                           <w:lang w:val="vi-VN"/>
                         </w:rPr>
-                        <w:t>NGHIÊN CỨU GIẢI PHÁP</w:t>
+                        <w:t>NGHIÊN CỨU GIẢI PHÁP ĐỒNG BỘ DỮ LIỆU</w:t>
                       </w:r>
                       <w:r>
                         <w:rPr>
@@ -1937,27 +1731,7 @@
                           <w:shd w:val="clear" w:color="auto" w:fill="FFFFFF"/>
                           <w:lang w:val="vi-VN"/>
                         </w:rPr>
-                        <w:t>ĐỒNG BỘ DỮ LIỆU REAL-TIME</w:t>
-                      </w:r>
-                      <w:r>
-                        <w:rPr>
-                          <w:b/>
-                          <w:sz w:val="36"/>
-                          <w:szCs w:val="36"/>
-                          <w:shd w:val="clear" w:color="auto" w:fill="FFFFFF"/>
-                          <w:lang w:val="en-US"/>
-                        </w:rPr>
-                        <w:t xml:space="preserve">  </w:t>
-                      </w:r>
-                      <w:r>
-                        <w:rPr>
-                          <w:b/>
-                          <w:sz w:val="36"/>
-                          <w:szCs w:val="36"/>
-                          <w:shd w:val="clear" w:color="auto" w:fill="FFFFFF"/>
-                          <w:lang w:val="vi-VN"/>
-                        </w:rPr>
-                        <w:t>GIỮA SQL VÀ ELASTICSEARCH</w:t>
+                        <w:t>PHỤC VỤ</w:t>
                       </w:r>
                       <w:r>
                         <w:rPr>
@@ -1977,39 +1751,17 @@
                           <w:shd w:val="clear" w:color="auto" w:fill="FFFFFF"/>
                           <w:lang w:val="vi-VN"/>
                         </w:rPr>
-                        <w:t xml:space="preserve">ĐÁP ỨNG </w:t>
-                      </w:r>
-                      <w:r>
-                        <w:rPr>
-                          <w:b/>
-                          <w:sz w:val="36"/>
-                          <w:szCs w:val="36"/>
-                          <w:shd w:val="clear" w:color="auto" w:fill="FFFFFF"/>
-                          <w:lang w:val="en-US"/>
-                        </w:rPr>
-                        <w:t xml:space="preserve"> </w:t>
-                      </w:r>
-                      <w:r>
-                        <w:rPr>
-                          <w:b/>
-                          <w:sz w:val="36"/>
-                          <w:szCs w:val="36"/>
-                          <w:shd w:val="clear" w:color="auto" w:fill="FFFFFF"/>
-                          <w:lang w:val="vi-VN"/>
-                        </w:rPr>
-                        <w:t>TÌM KIẾM DỮ LIỆU LỚN</w:t>
+                        <w:t xml:space="preserve">TÌM KIẾM DỮ LIỆU LỚN </w:t>
                       </w:r>
                     </w:p>
                     <w:p>
                       <w:pPr>
                         <w:pStyle w:val="BodyText"/>
-                        <w:ind w:firstLine="0"/>
+                        <w:spacing w:before="0" w:after="0"/>
+                        <w:ind w:firstLine="562"/>
                         <w:jc w:val="center"/>
                         <w:rPr>
                           <w:b/>
-                          <w:sz w:val="36"/>
-                          <w:szCs w:val="36"/>
-                          <w:shd w:val="clear" w:color="auto" w:fill="FFFFFF"/>
                           <w:lang w:val="vi-VN"/>
                         </w:rPr>
                       </w:pPr>
@@ -2021,35 +1773,18 @@
                           <w:shd w:val="clear" w:color="auto" w:fill="FFFFFF"/>
                           <w:lang w:val="vi-VN"/>
                         </w:rPr>
-                        <w:t>CHO CÁC SẢN PHẨM CỦA</w:t>
-                      </w:r>
-                      <w:r>
-                        <w:rPr>
-                          <w:b/>
-                          <w:sz w:val="36"/>
-                          <w:szCs w:val="36"/>
-                          <w:shd w:val="clear" w:color="auto" w:fill="FFFFFF"/>
-                          <w:lang w:val="en-US"/>
-                        </w:rPr>
-                        <w:t xml:space="preserve"> </w:t>
-                      </w:r>
-                      <w:r>
-                        <w:rPr>
-                          <w:b/>
-                          <w:sz w:val="36"/>
-                          <w:szCs w:val="36"/>
-                          <w:shd w:val="clear" w:color="auto" w:fill="FFFFFF"/>
-                          <w:lang w:val="vi-VN"/>
-                        </w:rPr>
-                        <w:t>MISA</w:t>
+                        <w:t>CHO CÁC SẢN PHẨM CỦA MISA</w:t>
                       </w:r>
                     </w:p>
                     <w:p>
                       <w:pPr>
-                        <w:pStyle w:val="BodyText"/>
+                        <w:pStyle w:val="Title"/>
+                        <w:spacing w:line="240" w:lineRule="auto"/>
+                        <w:ind w:left="0" w:right="41" w:firstLine="0"/>
                         <w:rPr>
-                          <w:b/>
-                          <w:lang w:val="vi-VN"/>
+                          <w:sz w:val="28"/>
+                          <w:szCs w:val="28"/>
+                          <w:lang w:val="en-US"/>
                         </w:rPr>
                       </w:pPr>
                     </w:p>
@@ -2106,22 +1841,32 @@
                           <w:szCs w:val="28"/>
                           <w:lang w:val="vi-VN"/>
                         </w:rPr>
-                        <w:t>Dream Chaser From CRM</w:t>
+                        <w:t xml:space="preserve">Dream Chaser </w:t>
                       </w:r>
+                      <w:proofErr w:type="gramStart"/>
                       <w:r>
                         <w:rPr>
                           <w:sz w:val="28"/>
                           <w:szCs w:val="28"/>
                           <w:lang w:val="vi-VN"/>
                         </w:rPr>
-                        <w:t xml:space="preserve"> </w:t>
+                        <w:t>From</w:t>
+                      </w:r>
+                      <w:proofErr w:type="gramEnd"/>
+                      <w:r>
+                        <w:rPr>
+                          <w:sz w:val="28"/>
+                          <w:szCs w:val="28"/>
+                          <w:lang w:val="vi-VN"/>
+                        </w:rPr>
+                        <w:t xml:space="preserve"> CRM</w:t>
                       </w:r>
                     </w:p>
                     <w:p>
                       <w:pPr>
                         <w:pStyle w:val="BodyText"/>
                         <w:ind w:firstLine="0"/>
-                        <w:jc w:val="left"/>
+                        <w:jc w:val="center"/>
                         <w:rPr>
                           <w:b/>
                         </w:rPr>
@@ -2131,10 +1876,9 @@
                       <w:pPr>
                         <w:pStyle w:val="BodyText"/>
                         <w:ind w:firstLine="720"/>
-                        <w:jc w:val="left"/>
+                        <w:jc w:val="center"/>
                         <w:rPr>
                           <w:b/>
-                          <w:lang w:val="en-US"/>
                         </w:rPr>
                       </w:pPr>
                       <w:r>
@@ -2162,17 +1906,7 @@
                     <w:p>
                       <w:pPr>
                         <w:pStyle w:val="BodyText"/>
-                        <w:ind w:firstLine="0"/>
-                        <w:jc w:val="left"/>
-                        <w:rPr>
-                          <w:b/>
-                        </w:rPr>
-                      </w:pPr>
-                    </w:p>
-                    <w:p>
-                      <w:pPr>
-                        <w:pStyle w:val="BodyText"/>
-                        <w:jc w:val="left"/>
+                        <w:jc w:val="center"/>
                         <w:rPr>
                           <w:b/>
                         </w:rPr>
@@ -2181,7 +1915,7 @@
                     <w:p>
                       <w:pPr>
                         <w:spacing w:before="223"/>
-                        <w:ind w:left="4090" w:right="1922" w:firstLine="230"/>
+                        <w:ind w:right="1922"/>
                         <w:rPr>
                           <w:b/>
                           <w:szCs w:val="28"/>
@@ -2725,7 +2459,19 @@
         <w:rPr>
           <w:color w:val="000000" w:themeColor="text1"/>
         </w:rPr>
-        <w:t>công ty cổ phầm MISA JSC, lượng sản phầm của MISA ngày càng phát triển cả về số lượng cũng như chất lượng, cùng với đó là tập dữ liệu khách hàng khổng lồ từ các phần mềm. MISA luôn mong muốn đem lại cho người dung trải nghiệm dịch vụ tốt nhất nhằm đem lại hiệu quả về năng suất cũng như chất lượng công việc lên hàng đầu, luôn đề cao tinh thần phụ sự xã hội. Tuy nhiên, cùng với việc phát triển lớn mạnh của các phần mềm nhà MISA thì dữ liệu từ khách hàng là vô cùng lớn, việc dữ liệu lớn được lưu trữ trên cơ sở dữ liệu quan hệ cho ra một hiệu suất truy vấn không được tốt</w:t>
+        <w:t>công ty cổ phầ</w:t>
+      </w:r>
+      <w:r>
+        <w:rPr>
+          <w:color w:val="000000" w:themeColor="text1"/>
+        </w:rPr>
+        <w:t>n</w:t>
+      </w:r>
+      <w:r>
+        <w:rPr>
+          <w:color w:val="000000" w:themeColor="text1"/>
+        </w:rPr>
+        <w:t xml:space="preserve"> MISA JSC, lượng sản phầm của MISA ngày càng phát triển cả về số lượng cũng như chất lượng, cùng với đó là tập dữ liệu khách hàng khổng lồ từ các phần mềm. MISA luôn mong muốn đem lại cho người dung trải nghiệm dịch vụ tốt nhất nhằm đem lại hiệu quả về năng suất cũng như chất lượng công việc lên hàng đầu, luôn đề cao tinh thần phụ sự xã hội. Tuy nhiên, cùng với việc phát triển lớn mạnh của các phần mềm nhà MISA thì dữ liệu từ khách hàng là vô cùng lớn, việc dữ liệu lớn được lưu trữ trên cơ sở dữ liệu quan hệ cho ra một hiệu suất truy vấn không được tốt</w:t>
       </w:r>
       <w:r>
         <w:rPr>
@@ -3288,7 +3034,7 @@
                 <w:sz w:val="22"/>
                 <w:szCs w:val="22"/>
               </w:rPr>
-              <w:tab/>
+              <w:t xml:space="preserve"> </w:t>
             </w:r>
             <w:r>
               <w:rPr>
@@ -4674,7 +4420,31 @@
         <w:rPr>
           <w:color w:val="000000" w:themeColor="text1"/>
         </w:rPr>
-        <w:t>việc dữ liệu lớn được lưu trữ trên cơ sở dữ liệu quan hệ cho ra một hiệu suất truy vấn không được tốt, MISA cũng đã có những sự cô liên quan đến việc tím kiếm dữ liệu lớn</w:t>
+        <w:t>việc dữ liệu lớn được lưu trữ trên cơ sở dữ liệu quan hệ cho ra một hiệu suất truy vấn không được tốt, MISA cũng đã có những sự c</w:t>
+      </w:r>
+      <w:r>
+        <w:rPr>
+          <w:color w:val="000000" w:themeColor="text1"/>
+        </w:rPr>
+        <w:t>ố</w:t>
+      </w:r>
+      <w:r>
+        <w:rPr>
+          <w:color w:val="000000" w:themeColor="text1"/>
+        </w:rPr>
+        <w:t xml:space="preserve"> liên quan đến việc t</w:t>
+      </w:r>
+      <w:r>
+        <w:rPr>
+          <w:color w:val="000000" w:themeColor="text1"/>
+        </w:rPr>
+        <w:t>ì</w:t>
+      </w:r>
+      <w:r>
+        <w:rPr>
+          <w:color w:val="000000" w:themeColor="text1"/>
+        </w:rPr>
+        <w:t>m kiếm dữ liệu lớn</w:t>
       </w:r>
       <w:r>
         <w:rPr>
@@ -4695,22 +4465,240 @@
         <w:t>, tuy nhiên</w:t>
       </w:r>
       <w:r>
-        <w:t xml:space="preserve"> theo khảo sát tại các dự án tại công ty cổ phần MISA JSC, có tới hơn một nửa trong số đó đang gặp vấn đề về bài toán tìm kiếm dữ liệu lớn</w:t>
-      </w:r>
-      <w:r>
-        <w:t xml:space="preserve">. Trong số đố, một vài dự án đã có cách giải quyết, tuy nhiên những giải pháp đồng bộ dữ liệu giữa cơ sở dữ liệu quan hệ với cơ sở dữ liệu tìm kiếm đều gặp nhiều vấn đề </w:t>
-      </w:r>
-      <w:r>
-        <w:t>về hiệu năng đồng bộ và hơn thế nữa là ảnh hưởng đến tính đúng đắn của dữ liệu</w:t>
+        <w:t xml:space="preserve"> theo khảo sát tại các dự án tại</w:t>
+      </w:r>
+      <w:r>
+        <w:t xml:space="preserve"> Khối sản xuất</w:t>
+      </w:r>
+      <w:r>
+        <w:t xml:space="preserve">, có tới </w:t>
+      </w:r>
+      <w:r>
+        <w:t>trên 50%</w:t>
+      </w:r>
+      <w:r>
+        <w:t xml:space="preserve"> dự án</w:t>
+      </w:r>
+      <w:r>
+        <w:t xml:space="preserve"> đang gặp vấn đề về bài toán tìm kiếm dữ liệu lớn</w:t>
+      </w:r>
+      <w:r>
+        <w:t>. Trong đó</w:t>
+      </w:r>
+      <w:r>
+        <w:t xml:space="preserve">, </w:t>
+      </w:r>
+      <w:r>
+        <w:t>3</w:t>
+      </w:r>
+      <w:r>
+        <w:t xml:space="preserve">dự án đã có cách giải quyết, tuy nhiên những giải pháp đồng bộ dữ liệu giữa cơ sở dữ liệu quan hệ với cơ sở dữ liệu tìm kiếm đều gặp nhiều vấn đề </w:t>
+      </w:r>
+      <w:r>
+        <w:t>về hiệu năng đồng bộ và ảnh hưởng đến tính đúng đắn của dữ liệu</w:t>
       </w:r>
       <w:r>
         <w:t>, đây là thách thức rõ nhất, vấn đề này sẽ được tìm hiểu và giải quyết trong bài nghiên cứu này.</w:t>
       </w:r>
-      <w:bookmarkStart w:id="7" w:name="_GoBack"/>
+    </w:p>
+    <w:p>
+      <w:pPr>
+        <w:pStyle w:val="Heading2"/>
+        <w:spacing w:line="360" w:lineRule="auto"/>
+        <w:rPr>
+          <w:rFonts w:cs="Times New Roman"/>
+          <w:sz w:val="28"/>
+          <w:szCs w:val="24"/>
+        </w:rPr>
+      </w:pPr>
+      <w:bookmarkStart w:id="7" w:name="_Toc112272892"/>
+      <w:r>
+        <w:rPr>
+          <w:rFonts w:cs="Times New Roman"/>
+          <w:sz w:val="28"/>
+          <w:szCs w:val="24"/>
+        </w:rPr>
+        <w:t>1</w:t>
+      </w:r>
+      <w:r>
+        <w:rPr>
+          <w:rFonts w:cs="Times New Roman"/>
+          <w:sz w:val="28"/>
+          <w:szCs w:val="24"/>
+        </w:rPr>
+        <w:t>.2</w:t>
+      </w:r>
+      <w:r>
+        <w:rPr>
+          <w:rFonts w:cs="Times New Roman"/>
+          <w:sz w:val="28"/>
+          <w:szCs w:val="24"/>
+        </w:rPr>
+        <w:t xml:space="preserve"> Giới thiệu</w:t>
+      </w:r>
       <w:bookmarkEnd w:id="7"/>
     </w:p>
     <w:p>
       <w:pPr>
+        <w:pStyle w:val="Heading3"/>
+        <w:spacing w:line="360" w:lineRule="auto"/>
+        <w:rPr>
+          <w:rFonts w:ascii="Times New Roman" w:hAnsi="Times New Roman" w:cs="Times New Roman"/>
+          <w:b/>
+          <w:color w:val="000000" w:themeColor="text1"/>
+          <w:sz w:val="28"/>
+        </w:rPr>
+      </w:pPr>
+      <w:bookmarkStart w:id="8" w:name="_Toc112272893"/>
+      <w:r>
+        <w:rPr>
+          <w:rFonts w:ascii="Times New Roman" w:hAnsi="Times New Roman" w:cs="Times New Roman"/>
+          <w:b/>
+          <w:color w:val="000000" w:themeColor="text1"/>
+          <w:sz w:val="28"/>
+        </w:rPr>
+        <w:t xml:space="preserve">1.1.1 Bài toán </w:t>
+      </w:r>
+      <w:r>
+        <w:rPr>
+          <w:rFonts w:ascii="Times New Roman" w:hAnsi="Times New Roman" w:cs="Times New Roman"/>
+          <w:b/>
+          <w:color w:val="000000" w:themeColor="text1"/>
+          <w:sz w:val="28"/>
+        </w:rPr>
+        <w:t>tìm kiếm nhanh với dữ liệu lớn</w:t>
+      </w:r>
+      <w:bookmarkEnd w:id="8"/>
+    </w:p>
+    <w:p>
+      <w:pPr>
+        <w:pStyle w:val="Heading3"/>
+        <w:spacing w:line="360" w:lineRule="auto"/>
+        <w:rPr>
+          <w:rFonts w:ascii="Times New Roman" w:hAnsi="Times New Roman" w:cs="Times New Roman"/>
+          <w:b/>
+          <w:color w:val="000000" w:themeColor="text1"/>
+          <w:sz w:val="28"/>
+        </w:rPr>
+      </w:pPr>
+      <w:bookmarkStart w:id="9" w:name="_Toc112272894"/>
+      <w:r>
+        <w:rPr>
+          <w:rFonts w:ascii="Times New Roman" w:hAnsi="Times New Roman" w:cs="Times New Roman"/>
+          <w:b/>
+          <w:color w:val="000000" w:themeColor="text1"/>
+          <w:sz w:val="28"/>
+        </w:rPr>
+        <w:t>1.1.</w:t>
+      </w:r>
+      <w:r>
+        <w:rPr>
+          <w:rFonts w:ascii="Times New Roman" w:hAnsi="Times New Roman" w:cs="Times New Roman"/>
+          <w:b/>
+          <w:color w:val="000000" w:themeColor="text1"/>
+          <w:sz w:val="28"/>
+        </w:rPr>
+        <w:t>2</w:t>
+      </w:r>
+      <w:r>
+        <w:rPr>
+          <w:rFonts w:ascii="Times New Roman" w:hAnsi="Times New Roman" w:cs="Times New Roman"/>
+          <w:b/>
+          <w:color w:val="000000" w:themeColor="text1"/>
+          <w:sz w:val="28"/>
+        </w:rPr>
+        <w:t xml:space="preserve"> </w:t>
+      </w:r>
+      <w:r>
+        <w:rPr>
+          <w:rFonts w:ascii="Times New Roman" w:hAnsi="Times New Roman" w:cs="Times New Roman"/>
+          <w:b/>
+          <w:color w:val="000000" w:themeColor="text1"/>
+          <w:sz w:val="28"/>
+        </w:rPr>
+        <w:t xml:space="preserve">Tìm kiếm </w:t>
+      </w:r>
+      <w:r>
+        <w:rPr>
+          <w:rFonts w:ascii="Times New Roman" w:hAnsi="Times New Roman" w:cs="Times New Roman"/>
+          <w:b/>
+          <w:color w:val="000000" w:themeColor="text1"/>
+          <w:sz w:val="28"/>
+        </w:rPr>
+        <w:t>nhanh</w:t>
+      </w:r>
+      <w:r>
+        <w:rPr>
+          <w:rFonts w:ascii="Times New Roman" w:hAnsi="Times New Roman" w:cs="Times New Roman"/>
+          <w:b/>
+          <w:color w:val="000000" w:themeColor="text1"/>
+          <w:sz w:val="28"/>
+        </w:rPr>
+        <w:t xml:space="preserve"> trên các công cụ tìm kiếm</w:t>
+      </w:r>
+      <w:bookmarkEnd w:id="9"/>
+    </w:p>
+    <w:p>
+      <w:pPr>
+        <w:pStyle w:val="Heading3"/>
+        <w:spacing w:line="360" w:lineRule="auto"/>
+        <w:rPr>
+          <w:rFonts w:ascii="Times New Roman" w:hAnsi="Times New Roman" w:cs="Times New Roman"/>
+          <w:b/>
+          <w:color w:val="000000" w:themeColor="text1"/>
+          <w:sz w:val="28"/>
+        </w:rPr>
+      </w:pPr>
+      <w:bookmarkStart w:id="10" w:name="_Toc112272895"/>
+      <w:r>
+        <w:rPr>
+          <w:rFonts w:ascii="Times New Roman" w:hAnsi="Times New Roman" w:cs="Times New Roman"/>
+          <w:b/>
+          <w:color w:val="000000" w:themeColor="text1"/>
+          <w:sz w:val="28"/>
+        </w:rPr>
+        <w:t>1.1.</w:t>
+      </w:r>
+      <w:r>
+        <w:rPr>
+          <w:rFonts w:ascii="Times New Roman" w:hAnsi="Times New Roman" w:cs="Times New Roman"/>
+          <w:b/>
+          <w:color w:val="000000" w:themeColor="text1"/>
+          <w:sz w:val="28"/>
+        </w:rPr>
+        <w:t>3</w:t>
+      </w:r>
+      <w:r>
+        <w:rPr>
+          <w:rFonts w:ascii="Times New Roman" w:hAnsi="Times New Roman" w:cs="Times New Roman"/>
+          <w:b/>
+          <w:color w:val="000000" w:themeColor="text1"/>
+          <w:sz w:val="28"/>
+        </w:rPr>
+        <w:t xml:space="preserve"> </w:t>
+      </w:r>
+      <w:r>
+        <w:rPr>
+          <w:rFonts w:ascii="Times New Roman" w:hAnsi="Times New Roman" w:cs="Times New Roman"/>
+          <w:b/>
+          <w:color w:val="000000" w:themeColor="text1"/>
+          <w:sz w:val="28"/>
+        </w:rPr>
+        <w:t>Cơ chế đ</w:t>
+      </w:r>
+      <w:r>
+        <w:rPr>
+          <w:rFonts w:ascii="Times New Roman" w:hAnsi="Times New Roman" w:cs="Times New Roman"/>
+          <w:b/>
+          <w:color w:val="000000" w:themeColor="text1"/>
+          <w:sz w:val="28"/>
+        </w:rPr>
+        <w:t>ồng bộ dữ liệu</w:t>
+      </w:r>
+      <w:bookmarkEnd w:id="10"/>
+    </w:p>
+    <w:p>
+      <w:pPr>
         <w:pStyle w:val="Heading2"/>
         <w:spacing w:line="360" w:lineRule="auto"/>
         <w:rPr>
@@ -4719,14 +4707,14 @@
           <w:szCs w:val="24"/>
         </w:rPr>
       </w:pPr>
-      <w:bookmarkStart w:id="8" w:name="_Toc112272892"/>
+      <w:bookmarkStart w:id="11" w:name="_Toc112272896"/>
       <w:r>
         <w:rPr>
           <w:rFonts w:cs="Times New Roman"/>
           <w:sz w:val="28"/>
           <w:szCs w:val="24"/>
         </w:rPr>
-        <w:t>1</w:t>
+        <w:t>1.3</w:t>
       </w:r>
       <w:r>
         <w:rPr>
@@ -4734,7 +4722,7 @@
           <w:sz w:val="28"/>
           <w:szCs w:val="24"/>
         </w:rPr>
-        <w:t>.2</w:t>
+        <w:t xml:space="preserve"> Tiề</w:t>
       </w:r>
       <w:r>
         <w:rPr>
@@ -4742,166 +4730,23 @@
           <w:sz w:val="28"/>
           <w:szCs w:val="24"/>
         </w:rPr>
-        <w:t xml:space="preserve"> Giới thiệu</w:t>
-      </w:r>
-      <w:bookmarkEnd w:id="8"/>
-    </w:p>
-    <w:p>
-      <w:pPr>
-        <w:pStyle w:val="Heading3"/>
-        <w:spacing w:line="360" w:lineRule="auto"/>
-        <w:rPr>
-          <w:rFonts w:ascii="Times New Roman" w:hAnsi="Times New Roman" w:cs="Times New Roman"/>
-          <w:b/>
-          <w:color w:val="000000" w:themeColor="text1"/>
+        <w:t>m</w:t>
+      </w:r>
+      <w:r>
+        <w:rPr>
+          <w:rFonts w:cs="Times New Roman"/>
           <w:sz w:val="28"/>
-        </w:rPr>
-      </w:pPr>
-      <w:bookmarkStart w:id="9" w:name="_Toc112272893"/>
-      <w:r>
-        <w:rPr>
-          <w:rFonts w:ascii="Times New Roman" w:hAnsi="Times New Roman" w:cs="Times New Roman"/>
-          <w:b/>
-          <w:color w:val="000000" w:themeColor="text1"/>
+          <w:szCs w:val="24"/>
+        </w:rPr>
+        <w:t xml:space="preserve"> năng ứng dụng của bài toán </w:t>
+      </w:r>
+      <w:r>
+        <w:rPr>
+          <w:rFonts w:cs="Times New Roman"/>
           <w:sz w:val="28"/>
-        </w:rPr>
-        <w:t xml:space="preserve">1.1.1 Bài toán </w:t>
-      </w:r>
-      <w:r>
-        <w:rPr>
-          <w:rFonts w:ascii="Times New Roman" w:hAnsi="Times New Roman" w:cs="Times New Roman"/>
-          <w:b/>
-          <w:color w:val="000000" w:themeColor="text1"/>
-          <w:sz w:val="28"/>
-        </w:rPr>
-        <w:t>tìm kiếm nhanh với dữ liệu lớn</w:t>
-      </w:r>
-      <w:bookmarkEnd w:id="9"/>
-    </w:p>
-    <w:p>
-      <w:pPr>
-        <w:pStyle w:val="Heading3"/>
-        <w:spacing w:line="360" w:lineRule="auto"/>
-        <w:rPr>
-          <w:rFonts w:ascii="Times New Roman" w:hAnsi="Times New Roman" w:cs="Times New Roman"/>
-          <w:b/>
-          <w:color w:val="000000" w:themeColor="text1"/>
-          <w:sz w:val="28"/>
-        </w:rPr>
-      </w:pPr>
-      <w:bookmarkStart w:id="10" w:name="_Toc112272894"/>
-      <w:r>
-        <w:rPr>
-          <w:rFonts w:ascii="Times New Roman" w:hAnsi="Times New Roman" w:cs="Times New Roman"/>
-          <w:b/>
-          <w:color w:val="000000" w:themeColor="text1"/>
-          <w:sz w:val="28"/>
-        </w:rPr>
-        <w:t>1.1.</w:t>
-      </w:r>
-      <w:r>
-        <w:rPr>
-          <w:rFonts w:ascii="Times New Roman" w:hAnsi="Times New Roman" w:cs="Times New Roman"/>
-          <w:b/>
-          <w:color w:val="000000" w:themeColor="text1"/>
-          <w:sz w:val="28"/>
-        </w:rPr>
-        <w:t>2</w:t>
-      </w:r>
-      <w:r>
-        <w:rPr>
-          <w:rFonts w:ascii="Times New Roman" w:hAnsi="Times New Roman" w:cs="Times New Roman"/>
-          <w:b/>
-          <w:color w:val="000000" w:themeColor="text1"/>
-          <w:sz w:val="28"/>
-        </w:rPr>
-        <w:t xml:space="preserve"> </w:t>
-      </w:r>
-      <w:r>
-        <w:rPr>
-          <w:rFonts w:ascii="Times New Roman" w:hAnsi="Times New Roman" w:cs="Times New Roman"/>
-          <w:b/>
-          <w:color w:val="000000" w:themeColor="text1"/>
-          <w:sz w:val="28"/>
-        </w:rPr>
-        <w:t xml:space="preserve">Tìm kiếm </w:t>
-      </w:r>
-      <w:r>
-        <w:rPr>
-          <w:rFonts w:ascii="Times New Roman" w:hAnsi="Times New Roman" w:cs="Times New Roman"/>
-          <w:b/>
-          <w:color w:val="000000" w:themeColor="text1"/>
-          <w:sz w:val="28"/>
-        </w:rPr>
-        <w:t>nhanh</w:t>
-      </w:r>
-      <w:r>
-        <w:rPr>
-          <w:rFonts w:ascii="Times New Roman" w:hAnsi="Times New Roman" w:cs="Times New Roman"/>
-          <w:b/>
-          <w:color w:val="000000" w:themeColor="text1"/>
-          <w:sz w:val="28"/>
-        </w:rPr>
-        <w:t xml:space="preserve"> trên các công cụ tìm kiếm</w:t>
-      </w:r>
-      <w:bookmarkEnd w:id="10"/>
-    </w:p>
-    <w:p>
-      <w:pPr>
-        <w:pStyle w:val="Heading3"/>
-        <w:spacing w:line="360" w:lineRule="auto"/>
-        <w:rPr>
-          <w:rFonts w:ascii="Times New Roman" w:hAnsi="Times New Roman" w:cs="Times New Roman"/>
-          <w:b/>
-          <w:color w:val="000000" w:themeColor="text1"/>
-          <w:sz w:val="28"/>
-        </w:rPr>
-      </w:pPr>
-      <w:bookmarkStart w:id="11" w:name="_Toc112272895"/>
-      <w:r>
-        <w:rPr>
-          <w:rFonts w:ascii="Times New Roman" w:hAnsi="Times New Roman" w:cs="Times New Roman"/>
-          <w:b/>
-          <w:color w:val="000000" w:themeColor="text1"/>
-          <w:sz w:val="28"/>
-        </w:rPr>
-        <w:t>1.1.</w:t>
-      </w:r>
-      <w:r>
-        <w:rPr>
-          <w:rFonts w:ascii="Times New Roman" w:hAnsi="Times New Roman" w:cs="Times New Roman"/>
-          <w:b/>
-          <w:color w:val="000000" w:themeColor="text1"/>
-          <w:sz w:val="28"/>
-        </w:rPr>
-        <w:t>3</w:t>
-      </w:r>
-      <w:r>
-        <w:rPr>
-          <w:rFonts w:ascii="Times New Roman" w:hAnsi="Times New Roman" w:cs="Times New Roman"/>
-          <w:b/>
-          <w:color w:val="000000" w:themeColor="text1"/>
-          <w:sz w:val="28"/>
-        </w:rPr>
-        <w:t xml:space="preserve"> </w:t>
-      </w:r>
-      <w:r>
-        <w:rPr>
-          <w:rFonts w:ascii="Times New Roman" w:hAnsi="Times New Roman" w:cs="Times New Roman"/>
-          <w:b/>
-          <w:color w:val="000000" w:themeColor="text1"/>
-          <w:sz w:val="28"/>
-        </w:rPr>
-        <w:t>Cơ chế đ</w:t>
-      </w:r>
-      <w:r>
-        <w:rPr>
-          <w:rFonts w:ascii="Times New Roman" w:hAnsi="Times New Roman" w:cs="Times New Roman"/>
-          <w:b/>
-          <w:color w:val="000000" w:themeColor="text1"/>
-          <w:sz w:val="28"/>
-        </w:rPr>
-        <w:t>ồng bộ dữ liệu</w:t>
+          <w:szCs w:val="24"/>
+        </w:rPr>
+        <w:t>tìm kiếm dữ liệu lớn và đồng bộ dữ liệu real-time tại công ty cổ phần MISA JSC</w:t>
       </w:r>
       <w:bookmarkEnd w:id="11"/>
     </w:p>
@@ -4915,14 +4760,14 @@
           <w:szCs w:val="24"/>
         </w:rPr>
       </w:pPr>
-      <w:bookmarkStart w:id="12" w:name="_Toc112272896"/>
+      <w:bookmarkStart w:id="12" w:name="_Toc112272897"/>
       <w:r>
         <w:rPr>
           <w:rFonts w:cs="Times New Roman"/>
           <w:sz w:val="28"/>
           <w:szCs w:val="24"/>
         </w:rPr>
-        <w:t>1.3</w:t>
+        <w:t>1.4</w:t>
       </w:r>
       <w:r>
         <w:rPr>
@@ -4930,7 +4775,7 @@
           <w:sz w:val="28"/>
           <w:szCs w:val="24"/>
         </w:rPr>
-        <w:t xml:space="preserve"> Tiề</w:t>
+        <w:t xml:space="preserve"> Mục tiêu của </w:t>
       </w:r>
       <w:r>
         <w:rPr>
@@ -4938,7 +4783,7 @@
           <w:sz w:val="28"/>
           <w:szCs w:val="24"/>
         </w:rPr>
-        <w:t>m</w:t>
+        <w:t>nghiên cứ</w:t>
       </w:r>
       <w:r>
         <w:rPr>
@@ -4946,36 +4791,36 @@
           <w:sz w:val="28"/>
           <w:szCs w:val="24"/>
         </w:rPr>
-        <w:t xml:space="preserve"> năng ứng dụng của bài toán </w:t>
-      </w:r>
-      <w:r>
+        <w:t>u</w:t>
+      </w:r>
+      <w:bookmarkEnd w:id="12"/>
+    </w:p>
+    <w:p>
+      <w:pPr>
+        <w:pStyle w:val="Heading2"/>
+        <w:spacing w:line="360" w:lineRule="auto"/>
         <w:rPr>
           <w:rFonts w:cs="Times New Roman"/>
           <w:sz w:val="28"/>
           <w:szCs w:val="24"/>
         </w:rPr>
-        <w:t>tìm kiếm dữ liệu lớn và đồng bộ dữ liệu real-time tại công ty cổ phần MISA JSC</w:t>
-      </w:r>
-      <w:bookmarkEnd w:id="12"/>
-    </w:p>
-    <w:p>
-      <w:pPr>
-        <w:pStyle w:val="Heading2"/>
-        <w:spacing w:line="360" w:lineRule="auto"/>
+      </w:pPr>
+      <w:bookmarkStart w:id="13" w:name="_Toc112272898"/>
+      <w:r>
         <w:rPr>
           <w:rFonts w:cs="Times New Roman"/>
           <w:sz w:val="28"/>
           <w:szCs w:val="24"/>
         </w:rPr>
-      </w:pPr>
-      <w:bookmarkStart w:id="13" w:name="_Toc112272897"/>
+        <w:t>1.5</w:t>
+      </w:r>
       <w:r>
         <w:rPr>
           <w:rFonts w:cs="Times New Roman"/>
           <w:sz w:val="28"/>
           <w:szCs w:val="24"/>
         </w:rPr>
-        <w:t>1.4</w:t>
+        <w:t xml:space="preserve"> Cấu trúc </w:t>
       </w:r>
       <w:r>
         <w:rPr>
@@ -4983,65 +4828,12 @@
           <w:sz w:val="28"/>
           <w:szCs w:val="24"/>
         </w:rPr>
-        <w:t xml:space="preserve"> Mục tiêu của </w:t>
-      </w:r>
-      <w:r>
-        <w:rPr>
-          <w:rFonts w:cs="Times New Roman"/>
-          <w:sz w:val="28"/>
-          <w:szCs w:val="24"/>
-        </w:rPr>
-        <w:t>nghiên cứ</w:t>
-      </w:r>
-      <w:r>
-        <w:rPr>
-          <w:rFonts w:cs="Times New Roman"/>
-          <w:sz w:val="28"/>
-          <w:szCs w:val="24"/>
-        </w:rPr>
-        <w:t>u</w:t>
+        <w:t>bài nghiên cứu</w:t>
       </w:r>
       <w:bookmarkEnd w:id="13"/>
     </w:p>
     <w:p>
       <w:pPr>
-        <w:pStyle w:val="Heading2"/>
-        <w:spacing w:line="360" w:lineRule="auto"/>
-        <w:rPr>
-          <w:rFonts w:cs="Times New Roman"/>
-          <w:sz w:val="28"/>
-          <w:szCs w:val="24"/>
-        </w:rPr>
-      </w:pPr>
-      <w:bookmarkStart w:id="14" w:name="_Toc112272898"/>
-      <w:r>
-        <w:rPr>
-          <w:rFonts w:cs="Times New Roman"/>
-          <w:sz w:val="28"/>
-          <w:szCs w:val="24"/>
-        </w:rPr>
-        <w:t>1.5</w:t>
-      </w:r>
-      <w:r>
-        <w:rPr>
-          <w:rFonts w:cs="Times New Roman"/>
-          <w:sz w:val="28"/>
-          <w:szCs w:val="24"/>
-        </w:rPr>
-        <w:t xml:space="preserve"> Cấu trúc </w:t>
-      </w:r>
-      <w:r>
-        <w:rPr>
-          <w:rFonts w:cs="Times New Roman"/>
-          <w:sz w:val="28"/>
-          <w:szCs w:val="24"/>
-        </w:rPr>
-        <w:t>bài nghiên cứu</w:t>
-      </w:r>
-      <w:bookmarkEnd w:id="14"/>
-    </w:p>
-    <w:p>
-      <w:pPr>
         <w:spacing w:line="360" w:lineRule="auto"/>
         <w:ind w:firstLine="540"/>
         <w:rPr>
@@ -5084,6 +4876,8 @@
         </w:rPr>
         <w:t>:</w:t>
       </w:r>
+      <w:bookmarkStart w:id="14" w:name="_GoBack"/>
+      <w:bookmarkEnd w:id="14"/>
     </w:p>
     <w:p>
       <w:pPr>
@@ -6603,7 +6397,7 @@
 </file>
 
 <file path=word/endnotes.xml><?xml version="1.0" encoding="utf-8"?>
-<w:endnotes xmlns:wpc="http://schemas.microsoft.com/office/word/2010/wordprocessingCanvas" xmlns:cx="http://schemas.microsoft.com/office/drawing/2014/chartex" xmlns:cx1="http://schemas.microsoft.com/office/drawing/2015/9/8/chartex" xmlns:cx2="http://schemas.microsoft.com/office/drawing/2015/10/21/chartex" xmlns:cx3="http://schemas.microsoft.com/office/drawing/2016/5/9/chartex" xmlns:cx4="http://schemas.microsoft.com/office/drawing/2016/5/10/chartex" xmlns:cx5="http://schemas.microsoft.com/office/drawing/2016/5/11/chartex" xmlns:cx6="http://schemas.microsoft.com/office/drawing/2016/5/12/chartex" xmlns:cx7="http://schemas.microsoft.com/office/drawing/2016/5/13/chartex" xmlns:cx8="http://schemas.microsoft.com/office/drawing/2016/5/14/chartex" xmlns:mc="http://schemas.openxmlformats.org/markup-compatibility/2006" xmlns:aink="http://schemas.microsoft.com/office/drawing/2016/ink" xmlns:am3d="http://schemas.microsoft.com/office/drawing/2017/model3d" xmlns:o="urn:schemas-microsoft-com:office:office" xmlns:r="http://schemas.openxmlformats.org/officeDocument/2006/relationships" xmlns:m="http://schemas.openxmlformats.org/officeDocument/2006/math" xmlns:v="urn:schemas-microsoft-com:vml" xmlns:wp14="http://schemas.microsoft.com/office/word/2010/wordprocessingDrawing" xmlns:wp="http://schemas.openxmlformats.org/drawingml/2006/wordprocessingDrawing" xmlns:w10="urn:schemas-microsoft-com:office:word" xmlns:w="http://schemas.openxmlformats.org/wordprocessingml/2006/main" xmlns:w14="http://schemas.microsoft.com/office/word/2010/wordml" xmlns:w15="http://schemas.microsoft.com/office/word/2012/wordml" xmlns:w16cid="http://schemas.microsoft.com/office/word/2016/wordml/cid" xmlns:w16se="http://schemas.microsoft.com/office/word/2015/wordml/symex" xmlns:wpg="http://schemas.microsoft.com/office/word/2010/wordprocessingGroup" xmlns:wpi="http://schemas.microsoft.com/office/word/2010/wordprocessingInk" xmlns:wne="http://schemas.microsoft.com/office/word/2006/wordml" xmlns:wps="http://schemas.microsoft.com/office/word/2010/wordprocessingShape" mc:Ignorable="w14 w15 w16se w16cid wp14">
+<w:endnotes xmlns:wpc="http://schemas.microsoft.com/office/word/2010/wordprocessingCanvas" xmlns:cx="http://schemas.microsoft.com/office/drawing/2014/chartex" xmlns:mc="http://schemas.openxmlformats.org/markup-compatibility/2006" xmlns:o="urn:schemas-microsoft-com:office:office" xmlns:r="http://schemas.openxmlformats.org/officeDocument/2006/relationships" xmlns:m="http://schemas.openxmlformats.org/officeDocument/2006/math" xmlns:v="urn:schemas-microsoft-com:vml" xmlns:wp14="http://schemas.microsoft.com/office/word/2010/wordprocessingDrawing" xmlns:wp="http://schemas.openxmlformats.org/drawingml/2006/wordprocessingDrawing" xmlns:w10="urn:schemas-microsoft-com:office:word" xmlns:w="http://schemas.openxmlformats.org/wordprocessingml/2006/main" xmlns:w14="http://schemas.microsoft.com/office/word/2010/wordml" xmlns:w15="http://schemas.microsoft.com/office/word/2012/wordml" xmlns:w16se="http://schemas.microsoft.com/office/word/2015/wordml/symex" xmlns:wpg="http://schemas.microsoft.com/office/word/2010/wordprocessingGroup" xmlns:wpi="http://schemas.microsoft.com/office/word/2010/wordprocessingInk" xmlns:wne="http://schemas.microsoft.com/office/word/2006/wordml" xmlns:wps="http://schemas.microsoft.com/office/word/2010/wordprocessingShape" mc:Ignorable="w14 w15 w16se wp14">
   <w:endnote w:type="separator" w:id="-1">
     <w:p>
       <w:pPr>
@@ -6628,7 +6422,7 @@
 </file>
 
 <file path=word/footer1.xml><?xml version="1.0" encoding="utf-8"?>
-<w:ftr xmlns:wpc="http://schemas.microsoft.com/office/word/2010/wordprocessingCanvas" xmlns:cx="http://schemas.microsoft.com/office/drawing/2014/chartex" xmlns:cx1="http://schemas.microsoft.com/office/drawing/2015/9/8/chartex" xmlns:cx2="http://schemas.microsoft.com/office/drawing/2015/10/21/chartex" xmlns:cx3="http://schemas.microsoft.com/office/drawing/2016/5/9/chartex" xmlns:cx4="http://schemas.microsoft.com/office/drawing/2016/5/10/chartex" xmlns:cx5="http://schemas.microsoft.com/office/drawing/2016/5/11/chartex" xmlns:cx6="http://schemas.microsoft.com/office/drawing/2016/5/12/chartex" xmlns:cx7="http://schemas.microsoft.com/office/drawing/2016/5/13/chartex" xmlns:cx8="http://schemas.microsoft.com/office/drawing/2016/5/14/chartex" xmlns:mc="http://schemas.openxmlformats.org/markup-compatibility/2006" xmlns:aink="http://schemas.microsoft.com/office/drawing/2016/ink" xmlns:am3d="http://schemas.microsoft.com/office/drawing/2017/model3d" xmlns:o="urn:schemas-microsoft-com:office:office" xmlns:r="http://schemas.openxmlformats.org/officeDocument/2006/relationships" xmlns:m="http://schemas.openxmlformats.org/officeDocument/2006/math" xmlns:v="urn:schemas-microsoft-com:vml" xmlns:wp14="http://schemas.microsoft.com/office/word/2010/wordprocessingDrawing" xmlns:wp="http://schemas.openxmlformats.org/drawingml/2006/wordprocessingDrawing" xmlns:w10="urn:schemas-microsoft-com:office:word" xmlns:w="http://schemas.openxmlformats.org/wordprocessingml/2006/main" xmlns:w14="http://schemas.microsoft.com/office/word/2010/wordml" xmlns:w15="http://schemas.microsoft.com/office/word/2012/wordml" xmlns:w16cid="http://schemas.microsoft.com/office/word/2016/wordml/cid" xmlns:w16se="http://schemas.microsoft.com/office/word/2015/wordml/symex" xmlns:wpg="http://schemas.microsoft.com/office/word/2010/wordprocessingGroup" xmlns:wpi="http://schemas.microsoft.com/office/word/2010/wordprocessingInk" xmlns:wne="http://schemas.microsoft.com/office/word/2006/wordml" xmlns:wps="http://schemas.microsoft.com/office/word/2010/wordprocessingShape" mc:Ignorable="w14 w15 w16se w16cid wp14">
+<w:ftr xmlns:wpc="http://schemas.microsoft.com/office/word/2010/wordprocessingCanvas" xmlns:cx="http://schemas.microsoft.com/office/drawing/2014/chartex" xmlns:mc="http://schemas.openxmlformats.org/markup-compatibility/2006" xmlns:o="urn:schemas-microsoft-com:office:office" xmlns:r="http://schemas.openxmlformats.org/officeDocument/2006/relationships" xmlns:m="http://schemas.openxmlformats.org/officeDocument/2006/math" xmlns:v="urn:schemas-microsoft-com:vml" xmlns:wp14="http://schemas.microsoft.com/office/word/2010/wordprocessingDrawing" xmlns:wp="http://schemas.openxmlformats.org/drawingml/2006/wordprocessingDrawing" xmlns:w10="urn:schemas-microsoft-com:office:word" xmlns:w="http://schemas.openxmlformats.org/wordprocessingml/2006/main" xmlns:w14="http://schemas.microsoft.com/office/word/2010/wordml" xmlns:w15="http://schemas.microsoft.com/office/word/2012/wordml" xmlns:w16se="http://schemas.microsoft.com/office/word/2015/wordml/symex" xmlns:wpg="http://schemas.microsoft.com/office/word/2010/wordprocessingGroup" xmlns:wpi="http://schemas.microsoft.com/office/word/2010/wordprocessingInk" xmlns:wne="http://schemas.microsoft.com/office/word/2006/wordml" xmlns:wps="http://schemas.microsoft.com/office/word/2010/wordprocessingShape" mc:Ignorable="w14 w15 w16se wp14">
   <w:sdt>
     <w:sdtPr>
       <w:id w:val="-165639805"/>
@@ -6661,7 +6455,7 @@
           <w:rPr>
             <w:noProof/>
           </w:rPr>
-          <w:t>51</w:t>
+          <w:t>9</w:t>
         </w:r>
         <w:r>
           <w:rPr>
@@ -6681,7 +6475,7 @@
 </file>
 
 <file path=word/footnotes.xml><?xml version="1.0" encoding="utf-8"?>
-<w:footnotes xmlns:wpc="http://schemas.microsoft.com/office/word/2010/wordprocessingCanvas" xmlns:cx="http://schemas.microsoft.com/office/drawing/2014/chartex" xmlns:cx1="http://schemas.microsoft.com/office/drawing/2015/9/8/chartex" xmlns:cx2="http://schemas.microsoft.com/office/drawing/2015/10/21/chartex" xmlns:cx3="http://schemas.microsoft.com/office/drawing/2016/5/9/chartex" xmlns:cx4="http://schemas.microsoft.com/office/drawing/2016/5/10/chartex" xmlns:cx5="http://schemas.microsoft.com/office/drawing/2016/5/11/chartex" xmlns:cx6="http://schemas.microsoft.com/office/drawing/2016/5/12/chartex" xmlns:cx7="http://schemas.microsoft.com/office/drawing/2016/5/13/chartex" xmlns:cx8="http://schemas.microsoft.com/office/drawing/2016/5/14/chartex" xmlns:mc="http://schemas.openxmlformats.org/markup-compatibility/2006" xmlns:aink="http://schemas.microsoft.com/office/drawing/2016/ink" xmlns:am3d="http://schemas.microsoft.com/office/drawing/2017/model3d" xmlns:o="urn:schemas-microsoft-com:office:office" xmlns:r="http://schemas.openxmlformats.org/officeDocument/2006/relationships" xmlns:m="http://schemas.openxmlformats.org/officeDocument/2006/math" xmlns:v="urn:schemas-microsoft-com:vml" xmlns:wp14="http://schemas.microsoft.com/office/word/2010/wordprocessingDrawing" xmlns:wp="http://schemas.openxmlformats.org/drawingml/2006/wordprocessingDrawing" xmlns:w10="urn:schemas-microsoft-com:office:word" xmlns:w="http://schemas.openxmlformats.org/wordprocessingml/2006/main" xmlns:w14="http://schemas.microsoft.com/office/word/2010/wordml" xmlns:w15="http://schemas.microsoft.com/office/word/2012/wordml" xmlns:w16cid="http://schemas.microsoft.com/office/word/2016/wordml/cid" xmlns:w16se="http://schemas.microsoft.com/office/word/2015/wordml/symex" xmlns:wpg="http://schemas.microsoft.com/office/word/2010/wordprocessingGroup" xmlns:wpi="http://schemas.microsoft.com/office/word/2010/wordprocessingInk" xmlns:wne="http://schemas.microsoft.com/office/word/2006/wordml" xmlns:wps="http://schemas.microsoft.com/office/word/2010/wordprocessingShape" mc:Ignorable="w14 w15 w16se w16cid wp14">
+<w:footnotes xmlns:wpc="http://schemas.microsoft.com/office/word/2010/wordprocessingCanvas" xmlns:cx="http://schemas.microsoft.com/office/drawing/2014/chartex" xmlns:mc="http://schemas.openxmlformats.org/markup-compatibility/2006" xmlns:o="urn:schemas-microsoft-com:office:office" xmlns:r="http://schemas.openxmlformats.org/officeDocument/2006/relationships" xmlns:m="http://schemas.openxmlformats.org/officeDocument/2006/math" xmlns:v="urn:schemas-microsoft-com:vml" xmlns:wp14="http://schemas.microsoft.com/office/word/2010/wordprocessingDrawing" xmlns:wp="http://schemas.openxmlformats.org/drawingml/2006/wordprocessingDrawing" xmlns:w10="urn:schemas-microsoft-com:office:word" xmlns:w="http://schemas.openxmlformats.org/wordprocessingml/2006/main" xmlns:w14="http://schemas.microsoft.com/office/word/2010/wordml" xmlns:w15="http://schemas.microsoft.com/office/word/2012/wordml" xmlns:w16se="http://schemas.microsoft.com/office/word/2015/wordml/symex" xmlns:wpg="http://schemas.microsoft.com/office/word/2010/wordprocessingGroup" xmlns:wpi="http://schemas.microsoft.com/office/word/2010/wordprocessingInk" xmlns:wne="http://schemas.microsoft.com/office/word/2006/wordml" xmlns:wps="http://schemas.microsoft.com/office/word/2010/wordprocessingShape" mc:Ignorable="w14 w15 w16se wp14">
   <w:footnote w:type="separator" w:id="-1">
     <w:p>
       <w:pPr>
@@ -6706,7 +6500,7 @@
 </file>
 
 <file path=word/numbering.xml><?xml version="1.0" encoding="utf-8"?>
-<w:numbering xmlns:wpc="http://schemas.microsoft.com/office/word/2010/wordprocessingCanvas" xmlns:cx="http://schemas.microsoft.com/office/drawing/2014/chartex" xmlns:cx1="http://schemas.microsoft.com/office/drawing/2015/9/8/chartex" xmlns:cx2="http://schemas.microsoft.com/office/drawing/2015/10/21/chartex" xmlns:cx3="http://schemas.microsoft.com/office/drawing/2016/5/9/chartex" xmlns:cx4="http://schemas.microsoft.com/office/drawing/2016/5/10/chartex" xmlns:cx5="http://schemas.microsoft.com/office/drawing/2016/5/11/chartex" xmlns:cx6="http://schemas.microsoft.com/office/drawing/2016/5/12/chartex" xmlns:cx7="http://schemas.microsoft.com/office/drawing/2016/5/13/chartex" xmlns:cx8="http://schemas.microsoft.com/office/drawing/2016/5/14/chartex" xmlns:mc="http://schemas.openxmlformats.org/markup-compatibility/2006" xmlns:aink="http://schemas.microsoft.com/office/drawing/2016/ink" xmlns:am3d="http://schemas.microsoft.com/office/drawing/2017/model3d" xmlns:o="urn:schemas-microsoft-com:office:office" xmlns:r="http://schemas.openxmlformats.org/officeDocument/2006/relationships" xmlns:m="http://schemas.openxmlformats.org/officeDocument/2006/math" xmlns:v="urn:schemas-microsoft-com:vml" xmlns:wp14="http://schemas.microsoft.com/office/word/2010/wordprocessingDrawing" xmlns:wp="http://schemas.openxmlformats.org/drawingml/2006/wordprocessingDrawing" xmlns:w10="urn:schemas-microsoft-com:office:word" xmlns:w="http://schemas.openxmlformats.org/wordprocessingml/2006/main" xmlns:w14="http://schemas.microsoft.com/office/word/2010/wordml" xmlns:w15="http://schemas.microsoft.com/office/word/2012/wordml" xmlns:w16cid="http://schemas.microsoft.com/office/word/2016/wordml/cid" xmlns:w16se="http://schemas.microsoft.com/office/word/2015/wordml/symex" xmlns:wpg="http://schemas.microsoft.com/office/word/2010/wordprocessingGroup" xmlns:wpi="http://schemas.microsoft.com/office/word/2010/wordprocessingInk" xmlns:wne="http://schemas.microsoft.com/office/word/2006/wordml" xmlns:wps="http://schemas.microsoft.com/office/word/2010/wordprocessingShape" mc:Ignorable="w14 w15 w16se w16cid wp14">
+<w:numbering xmlns:wpc="http://schemas.microsoft.com/office/word/2010/wordprocessingCanvas" xmlns:cx="http://schemas.microsoft.com/office/drawing/2014/chartex" xmlns:mc="http://schemas.openxmlformats.org/markup-compatibility/2006" xmlns:o="urn:schemas-microsoft-com:office:office" xmlns:r="http://schemas.openxmlformats.org/officeDocument/2006/relationships" xmlns:m="http://schemas.openxmlformats.org/officeDocument/2006/math" xmlns:v="urn:schemas-microsoft-com:vml" xmlns:wp14="http://schemas.microsoft.com/office/word/2010/wordprocessingDrawing" xmlns:wp="http://schemas.openxmlformats.org/drawingml/2006/wordprocessingDrawing" xmlns:w10="urn:schemas-microsoft-com:office:word" xmlns:w="http://schemas.openxmlformats.org/wordprocessingml/2006/main" xmlns:w14="http://schemas.microsoft.com/office/word/2010/wordml" xmlns:w15="http://schemas.microsoft.com/office/word/2012/wordml" xmlns:w16se="http://schemas.microsoft.com/office/word/2015/wordml/symex" xmlns:wpg="http://schemas.microsoft.com/office/word/2010/wordprocessingGroup" xmlns:wpi="http://schemas.microsoft.com/office/word/2010/wordprocessingInk" xmlns:wne="http://schemas.microsoft.com/office/word/2006/wordml" xmlns:wps="http://schemas.microsoft.com/office/word/2010/wordprocessingShape" mc:Ignorable="w14 w15 w16se wp14">
   <w:abstractNum w:abstractNumId="0" w15:restartNumberingAfterBreak="0">
     <w:nsid w:val="012172F4"/>
     <w:multiLevelType w:val="hybridMultilevel"/>
@@ -11926,7 +11720,7 @@
 </file>
 
 <file path=word/styles.xml><?xml version="1.0" encoding="utf-8"?>
-<w:styles xmlns:mc="http://schemas.openxmlformats.org/markup-compatibility/2006" xmlns:r="http://schemas.openxmlformats.org/officeDocument/2006/relationships" xmlns:w="http://schemas.openxmlformats.org/wordprocessingml/2006/main" xmlns:w14="http://schemas.microsoft.com/office/word/2010/wordml" xmlns:w15="http://schemas.microsoft.com/office/word/2012/wordml" xmlns:w16cid="http://schemas.microsoft.com/office/word/2016/wordml/cid" xmlns:w16se="http://schemas.microsoft.com/office/word/2015/wordml/symex" mc:Ignorable="w14 w15 w16se w16cid">
+<w:styles xmlns:mc="http://schemas.openxmlformats.org/markup-compatibility/2006" xmlns:r="http://schemas.openxmlformats.org/officeDocument/2006/relationships" xmlns:w="http://schemas.openxmlformats.org/wordprocessingml/2006/main" xmlns:w14="http://schemas.microsoft.com/office/word/2010/wordml" xmlns:w15="http://schemas.microsoft.com/office/word/2012/wordml" xmlns:w16se="http://schemas.microsoft.com/office/word/2015/wordml/symex" mc:Ignorable="w14 w15 w16se">
   <w:docDefaults>
     <w:rPrDefault>
       <w:rPr>
@@ -11942,7 +11736,7 @@
       </w:pPr>
     </w:pPrDefault>
   </w:docDefaults>
-  <w:latentStyles w:defLockedState="0" w:defUIPriority="99" w:defSemiHidden="0" w:defUnhideWhenUsed="0" w:defQFormat="0" w:count="375">
+  <w:latentStyles w:defLockedState="0" w:defUIPriority="99" w:defSemiHidden="0" w:defUnhideWhenUsed="0" w:defQFormat="0" w:count="371">
     <w:lsdException w:name="Normal" w:uiPriority="0" w:qFormat="1"/>
     <w:lsdException w:name="heading 1" w:uiPriority="9" w:qFormat="1"/>
     <w:lsdException w:name="heading 2" w:semiHidden="1" w:uiPriority="9" w:unhideWhenUsed="1" w:qFormat="1"/>
@@ -12314,10 +12108,6 @@
     <w:lsdException w:name="List Table 5 Dark Accent 6" w:uiPriority="50"/>
     <w:lsdException w:name="List Table 6 Colorful Accent 6" w:uiPriority="51"/>
     <w:lsdException w:name="List Table 7 Colorful Accent 6" w:uiPriority="52"/>
-    <w:lsdException w:name="Mention" w:semiHidden="1" w:unhideWhenUsed="1"/>
-    <w:lsdException w:name="Smart Hyperlink" w:semiHidden="1" w:unhideWhenUsed="1"/>
-    <w:lsdException w:name="Hashtag" w:semiHidden="1" w:unhideWhenUsed="1"/>
-    <w:lsdException w:name="Unresolved Mention" w:semiHidden="1" w:unhideWhenUsed="1"/>
   </w:latentStyles>
   <w:style w:type="paragraph" w:default="1" w:styleId="Normal">
     <w:name w:val="Normal"/>
@@ -12421,7 +12211,6 @@
   <w:style w:type="character" w:default="1" w:styleId="DefaultParagraphFont">
     <w:name w:val="Default Paragraph Font"/>
     <w:uiPriority w:val="1"/>
-    <w:semiHidden/>
     <w:unhideWhenUsed/>
   </w:style>
   <w:style w:type="table" w:default="1" w:styleId="TableNormal">
@@ -13256,7 +13045,7 @@
 </file>
 
 <file path=customXml/itemProps1.xml><?xml version="1.0" encoding="utf-8"?>
-<ds:datastoreItem xmlns:ds="http://schemas.openxmlformats.org/officeDocument/2006/customXml" ds:itemID="{362C50DE-930D-43B8-9649-A44695E08627}">
+<ds:datastoreItem xmlns:ds="http://schemas.openxmlformats.org/officeDocument/2006/customXml" ds:itemID="{155B212D-A025-4AFB-A383-07845BC82E3F}">
   <ds:schemaRefs>
     <ds:schemaRef ds:uri="http://schemas.openxmlformats.org/officeDocument/2006/bibliography"/>
   </ds:schemaRefs>

</xml_diff>